<commit_message>
Programme & documentation update
</commit_message>
<xml_diff>
--- a/Eclairage_public.docx
+++ b/Eclairage_public.docx
@@ -14,7 +14,7 @@
         <w:rPr>
           <w:lang w:val="fr-FR"/>
         </w:rPr>
-        <w:t>Eclairage public "intelligent"</w:t>
+        <w:t>Eclairage public “intelligent”</w:t>
       </w:r>
     </w:p>
     <w:p>
@@ -28,7 +28,7 @@
         <w:rPr>
           <w:lang w:val="fr-FR"/>
         </w:rPr>
-        <w:t>La gestion de l'éclairage public doit être simple : paramétrage et oubli. Il doit être autonome en toutes conditions.</w:t>
+        <w:t>La gestion de l’éclairage public doit être simple : paramétrage et oubli. Il doit être autonome en toutes conditions.</w:t>
       </w:r>
     </w:p>
     <w:p>
@@ -71,7 +71,7 @@
         <w:rPr>
           <w:lang w:val="fr-FR"/>
         </w:rPr>
-        <w:t xml:space="preserve"> de cette gestion sans nécessité de reprogrammation périodique.</w:t>
+        <w:t xml:space="preserve"> de cette gestion sans nécessité de reprogrammation périodique. Il représente un investissement assez faible.</w:t>
       </w:r>
     </w:p>
     <w:p>
@@ -85,35 +85,45 @@
         <w:rPr>
           <w:lang w:val="fr-FR"/>
         </w:rPr>
-        <w:t>L'automate fonctionnera sur le principe de deux horloges. La première est la définition des heures possibles d'allumage. Par exemple tous les matins de 6h00 à 8h30 et le soir de 17h00 à 21h30. La seconde horloge est astronomique et autorise l'allumage 4h jusqu'au lever du soleil et 7h après le coucher du soleil par exemple.</w:t>
+        <w:t>L’automate fonctionnera sur le principe de deux horloges. La première est la définition des heures possibles d’allumage. Par exemple tous les matins de 6h00 à 8h30 et le soir de 17h00 à 21h30. La seconde horloge est astronomique et autorise l’allumage 4h jusqu’au lever du soleil et 7h après le coucher du soleil par exemple.</w:t>
       </w:r>
     </w:p>
     <w:p>
       <w:pPr>
         <w:pStyle w:val="Corpsdetexte"/>
-        <w:rPr>
-          <w:lang w:val="fr-FR"/>
-        </w:rPr>
-      </w:pPr>
-      <w:r>
-        <w:rPr>
-          <w:lang w:val="fr-FR"/>
-        </w:rPr>
-        <w:t>L'éclairage est effectivement allumé lorsque ces deux horloges sont d'accord. Cela permet de gérer les cas particuliers. Par exemple le lever du soleil qui a lieu avant la commande d'allumage du matin ou l'allumage qui voudrait démarrer avant le coucher du soleil. Cela donne une gestion sans maintenance.</w:t>
+      </w:pPr>
+      <w:r>
+        <w:rPr>
+          <w:lang w:val="fr-FR"/>
+        </w:rPr>
+        <w:t xml:space="preserve">L’éclairage est effectivement allumé lorsque ces deux horloges sont d’accord. Cela permet de gérer les cas particuliers. Par exemple le lever du soleil qui a lieu avant la commande d’allumage du matin ou l’allumage qui voudrait démarrer avant le coucher du soleil. </w:t>
+      </w:r>
+      <w:r>
+        <w:t xml:space="preserve">Cela </w:t>
+      </w:r>
+      <w:proofErr w:type="spellStart"/>
+      <w:r>
+        <w:t>donne</w:t>
+      </w:r>
+      <w:proofErr w:type="spellEnd"/>
+      <w:r>
+        <w:t xml:space="preserve"> </w:t>
+      </w:r>
+      <w:proofErr w:type="spellStart"/>
+      <w:r>
+        <w:t>une</w:t>
+      </w:r>
+      <w:proofErr w:type="spellEnd"/>
+      <w:r>
+        <w:t xml:space="preserve"> gestion sans maintenance.</w:t>
       </w:r>
     </w:p>
     <w:p>
       <w:pPr>
         <w:pStyle w:val="Titre2"/>
-        <w:rPr>
-          <w:lang w:val="fr-FR"/>
-        </w:rPr>
       </w:pPr>
       <w:bookmarkStart w:id="1" w:name="fonctionnalités"/>
       <w:r>
-        <w:rPr>
-          <w:lang w:val="fr-FR"/>
-        </w:rPr>
         <w:t>Fonctionnalités</w:t>
       </w:r>
     </w:p>
@@ -132,7 +142,7 @@
         <w:rPr>
           <w:lang w:val="fr-FR"/>
         </w:rPr>
-        <w:t>Calcule les heures de lever et coucher du soleil en fonction d'un point géographique</w:t>
+        <w:t>Calcule les heures de lever et coucher du soleil en fonction d’un point géographique</w:t>
       </w:r>
     </w:p>
     <w:p>
@@ -142,15 +152,30 @@
           <w:ilvl w:val="0"/>
           <w:numId w:val="2"/>
         </w:numPr>
-        <w:rPr>
-          <w:lang w:val="fr-FR"/>
-        </w:rPr>
-      </w:pPr>
-      <w:r>
-        <w:rPr>
-          <w:lang w:val="fr-FR"/>
-        </w:rPr>
-        <w:t>Possède un calendrier d'allumage possible</w:t>
+      </w:pPr>
+      <w:proofErr w:type="spellStart"/>
+      <w:r>
+        <w:t>Possède</w:t>
+      </w:r>
+      <w:proofErr w:type="spellEnd"/>
+      <w:r>
+        <w:t xml:space="preserve"> un </w:t>
+      </w:r>
+      <w:proofErr w:type="spellStart"/>
+      <w:r>
+        <w:t>calendrier</w:t>
+      </w:r>
+      <w:proofErr w:type="spellEnd"/>
+      <w:r>
+        <w:t xml:space="preserve"> </w:t>
+      </w:r>
+      <w:proofErr w:type="spellStart"/>
+      <w:r>
+        <w:t>d’allumage</w:t>
+      </w:r>
+      <w:proofErr w:type="spellEnd"/>
+      <w:r>
+        <w:t xml:space="preserve"> possible</w:t>
       </w:r>
     </w:p>
     <w:p>
@@ -168,7 +193,7 @@
         <w:rPr>
           <w:lang w:val="fr-FR"/>
         </w:rPr>
-        <w:t>Gère les changements d'heure été/hiver</w:t>
+        <w:t>Gère les changements d’heure été/hiver</w:t>
       </w:r>
     </w:p>
     <w:p>
@@ -178,15 +203,14 @@
           <w:ilvl w:val="0"/>
           <w:numId w:val="2"/>
         </w:numPr>
-        <w:rPr>
-          <w:lang w:val="fr-FR"/>
-        </w:rPr>
-      </w:pPr>
-      <w:r>
-        <w:rPr>
-          <w:lang w:val="fr-FR"/>
-        </w:rPr>
-        <w:t>Allume minimum 10 minutes</w:t>
+      </w:pPr>
+      <w:proofErr w:type="spellStart"/>
+      <w:r>
+        <w:t>Allume</w:t>
+      </w:r>
+      <w:proofErr w:type="spellEnd"/>
+      <w:r>
+        <w:t xml:space="preserve"> minimum 10 minutes</w:t>
       </w:r>
     </w:p>
     <w:p>
@@ -204,7 +228,7 @@
         <w:rPr>
           <w:lang w:val="fr-FR"/>
         </w:rPr>
-        <w:t>Permet un allumage manuel pour une durée déterminée (mode télérupteur), via l'écran ou un bouton déporté</w:t>
+        <w:t>Permet un allumage manuel pour une durée déterminée (mode télérupteur), via l’écran ou un bouton déporté</w:t>
       </w:r>
     </w:p>
     <w:p>
@@ -222,7 +246,7 @@
         <w:rPr>
           <w:lang w:val="fr-FR"/>
         </w:rPr>
-        <w:t>Débrayer le fonctionnement des horloges (via l'écran ou un bouton déporté)</w:t>
+        <w:t>Débrayer le fonctionnement des horloges (via l’écran ou un bouton déporté)</w:t>
       </w:r>
     </w:p>
     <w:p>
@@ -240,7 +264,7 @@
         <w:rPr>
           <w:lang w:val="fr-FR"/>
         </w:rPr>
-        <w:t>Visualiser l'état de l'automate sur un écran</w:t>
+        <w:t>Visualiser l’état de l’automate sur un écran</w:t>
       </w:r>
     </w:p>
     <w:p>
@@ -258,7 +282,7 @@
         <w:rPr>
           <w:lang w:val="fr-FR"/>
         </w:rPr>
-        <w:t>Paramétrer la position géographique et du fuseau horaire via l'écran</w:t>
+        <w:t>Paramétrer la position géographique et du fuseau horaire via l’écran</w:t>
       </w:r>
     </w:p>
     <w:p>
@@ -318,10 +342,10 @@
           <w:lang w:val="fr-FR"/>
         </w:rPr>
         <w:drawing>
-          <wp:inline distT="0" distB="0" distL="0" distR="0" wp14:anchorId="207A9317" wp14:editId="30EB2F94">
+          <wp:inline distT="0" distB="0" distL="0" distR="0" wp14:anchorId="12BF3D39" wp14:editId="7313AF83">
             <wp:extent cx="5972810" cy="1167130"/>
-            <wp:effectExtent l="0" t="0" r="8890" b="0"/>
-            <wp:docPr id="114929675" name="Image 1" descr="Une image contenant ligne, capture d’écran, Parallèle, texte&#10;&#10;Description générée automatiquement"/>
+            <wp:effectExtent l="0" t="0" r="0" b="0"/>
+            <wp:docPr id="98865894" name="Image 2" descr="Une image contenant ligne, capture d’écran, Parallèle, texte&#10;&#10;Description générée automatiquement"/>
             <wp:cNvGraphicFramePr>
               <a:graphicFrameLocks xmlns:a="http://schemas.openxmlformats.org/drawingml/2006/main" noChangeAspect="1"/>
             </wp:cNvGraphicFramePr>
@@ -329,7 +353,7 @@
               <a:graphicData uri="http://schemas.openxmlformats.org/drawingml/2006/picture">
                 <pic:pic xmlns:pic="http://schemas.openxmlformats.org/drawingml/2006/picture">
                   <pic:nvPicPr>
-                    <pic:cNvPr id="114929675" name="Image 1" descr="Une image contenant ligne, capture d’écran, Parallèle, texte&#10;&#10;Description générée automatiquement"/>
+                    <pic:cNvPr id="98865894" name="Image 2" descr="Une image contenant ligne, capture d’écran, Parallèle, texte&#10;&#10;Description générée automatiquement"/>
                     <pic:cNvPicPr/>
                   </pic:nvPicPr>
                   <pic:blipFill>
@@ -374,10 +398,10 @@
         </w:rPr>
         <w:lastRenderedPageBreak/>
         <w:drawing>
-          <wp:inline distT="0" distB="0" distL="0" distR="0" wp14:anchorId="1A6CC856" wp14:editId="6D6186D9">
+          <wp:inline distT="0" distB="0" distL="0" distR="0" wp14:anchorId="523EF46C" wp14:editId="76093B0E">
             <wp:extent cx="5972810" cy="1167130"/>
-            <wp:effectExtent l="0" t="0" r="8890" b="0"/>
-            <wp:docPr id="1237385476" name="Image 2" descr="Une image contenant ligne, capture d’écran, Parallèle, texte&#10;&#10;Description générée automatiquement"/>
+            <wp:effectExtent l="0" t="0" r="0" b="0"/>
+            <wp:docPr id="341318214" name="Image 3" descr="Une image contenant ligne, capture d’écran, Parallèle, texte&#10;&#10;Description générée automatiquement"/>
             <wp:cNvGraphicFramePr>
               <a:graphicFrameLocks xmlns:a="http://schemas.openxmlformats.org/drawingml/2006/main" noChangeAspect="1"/>
             </wp:cNvGraphicFramePr>
@@ -385,7 +409,7 @@
               <a:graphicData uri="http://schemas.openxmlformats.org/drawingml/2006/picture">
                 <pic:pic xmlns:pic="http://schemas.openxmlformats.org/drawingml/2006/picture">
                   <pic:nvPicPr>
-                    <pic:cNvPr id="1237385476" name="Image 2" descr="Une image contenant ligne, capture d’écran, Parallèle, texte&#10;&#10;Description générée automatiquement"/>
+                    <pic:cNvPr id="341318214" name="Image 3" descr="Une image contenant ligne, capture d’écran, Parallèle, texte&#10;&#10;Description générée automatiquement"/>
                     <pic:cNvPicPr/>
                   </pic:nvPicPr>
                   <pic:blipFill>
@@ -415,6 +439,12 @@
           </wp:inline>
         </w:drawing>
       </w:r>
+      <w:r>
+        <w:rPr>
+          <w:lang w:val="fr-FR"/>
+        </w:rPr>
+        <w:t xml:space="preserve"> </w:t>
+      </w:r>
     </w:p>
     <w:p>
       <w:pPr>
@@ -429,10 +459,10 @@
           <w:lang w:val="fr-FR"/>
         </w:rPr>
         <w:drawing>
-          <wp:inline distT="0" distB="0" distL="0" distR="0" wp14:anchorId="6E95910D" wp14:editId="160687AD">
+          <wp:inline distT="0" distB="0" distL="0" distR="0" wp14:anchorId="70FAA8A1" wp14:editId="30E17A88">
             <wp:extent cx="5972810" cy="1167130"/>
-            <wp:effectExtent l="0" t="0" r="8890" b="0"/>
-            <wp:docPr id="1748308634" name="Image 3" descr="Une image contenant ligne, capture d’écran, Parallèle, texte&#10;&#10;Description générée automatiquement"/>
+            <wp:effectExtent l="0" t="0" r="0" b="0"/>
+            <wp:docPr id="611399769" name="Image 4" descr="Une image contenant ligne, capture d’écran, Parallèle, texte&#10;&#10;Description générée automatiquement"/>
             <wp:cNvGraphicFramePr>
               <a:graphicFrameLocks xmlns:a="http://schemas.openxmlformats.org/drawingml/2006/main" noChangeAspect="1"/>
             </wp:cNvGraphicFramePr>
@@ -440,7 +470,7 @@
               <a:graphicData uri="http://schemas.openxmlformats.org/drawingml/2006/picture">
                 <pic:pic xmlns:pic="http://schemas.openxmlformats.org/drawingml/2006/picture">
                   <pic:nvPicPr>
-                    <pic:cNvPr id="1748308634" name="Image 3" descr="Une image contenant ligne, capture d’écran, Parallèle, texte&#10;&#10;Description générée automatiquement"/>
+                    <pic:cNvPr id="611399769" name="Image 4" descr="Une image contenant ligne, capture d’écran, Parallèle, texte&#10;&#10;Description générée automatiquement"/>
                     <pic:cNvPicPr/>
                   </pic:nvPicPr>
                   <pic:blipFill>
@@ -478,13 +508,13 @@
           <w:lang w:val="fr-FR"/>
         </w:rPr>
       </w:pPr>
-      <w:bookmarkStart w:id="3" w:name="mise-en-place"/>
+      <w:bookmarkStart w:id="3" w:name="ecran"/>
       <w:bookmarkEnd w:id="2"/>
       <w:r>
         <w:rPr>
           <w:lang w:val="fr-FR"/>
         </w:rPr>
-        <w:t>Mise en place</w:t>
+        <w:t>Ecran</w:t>
       </w:r>
     </w:p>
     <w:p>
@@ -498,19 +528,138 @@
         <w:rPr>
           <w:lang w:val="fr-FR"/>
         </w:rPr>
-        <w:t xml:space="preserve">Le </w:t>
-      </w:r>
-      <w:r>
-        <w:rPr>
-          <w:lang w:val="fr-FR"/>
-        </w:rPr>
-        <w:t>câblage</w:t>
-      </w:r>
-      <w:r>
-        <w:rPr>
-          <w:lang w:val="fr-FR"/>
-        </w:rPr>
-        <w:t xml:space="preserve"> est limité et s'adapte aux tableaux électriques existants. Si un modèle 24VDC est choisi, prévoir le bloc d'alimentation et les relais 24VDC nécessaires pour piloter les circuits d'éclairages nécessaires.</w:t>
+        <w:t>L’application Crouzet</w:t>
+      </w:r>
+      <w:r>
+        <w:rPr>
+          <w:lang w:val="fr-FR"/>
+        </w:rPr>
+        <w:t xml:space="preserve"> Virtual Display</w:t>
+      </w:r>
+      <w:r>
+        <w:rPr>
+          <w:lang w:val="fr-FR"/>
+        </w:rPr>
+        <w:t xml:space="preserve"> permet d’afficher l’état de l’automate avec la date, l’heure et les horaires de lever et coucher du soleil.</w:t>
+      </w:r>
+      <w:r>
+        <w:rPr>
+          <w:lang w:val="fr-FR"/>
+        </w:rPr>
+        <w:br/>
+        <w:t xml:space="preserve">Les boutons ont les fonctions suivantes : </w:t>
+      </w:r>
+    </w:p>
+    <w:p>
+      <w:pPr>
+        <w:pStyle w:val="FirstParagraph"/>
+        <w:numPr>
+          <w:ilvl w:val="0"/>
+          <w:numId w:val="6"/>
+        </w:numPr>
+        <w:rPr>
+          <w:lang w:val="fr-FR"/>
+        </w:rPr>
+      </w:pPr>
+      <w:r>
+        <w:rPr>
+          <w:lang w:val="fr-FR"/>
+        </w:rPr>
+        <w:t>A : allumage / extinction manuel de l’éclairage</w:t>
+      </w:r>
+    </w:p>
+    <w:p>
+      <w:pPr>
+        <w:pStyle w:val="FirstParagraph"/>
+        <w:numPr>
+          <w:ilvl w:val="0"/>
+          <w:numId w:val="6"/>
+        </w:numPr>
+        <w:rPr>
+          <w:lang w:val="fr-FR"/>
+        </w:rPr>
+      </w:pPr>
+      <w:r>
+        <w:rPr>
+          <w:lang w:val="fr-FR"/>
+        </w:rPr>
+        <w:t>B : activer / désactiver le fonctionnement automatique selon les horloges</w:t>
+      </w:r>
+    </w:p>
+    <w:p>
+      <w:pPr>
+        <w:pStyle w:val="FirstParagraph"/>
+        <w:numPr>
+          <w:ilvl w:val="0"/>
+          <w:numId w:val="6"/>
+        </w:numPr>
+        <w:rPr>
+          <w:lang w:val="fr-FR"/>
+        </w:rPr>
+      </w:pPr>
+      <w:r>
+        <w:rPr>
+          <w:lang w:val="fr-FR"/>
+        </w:rPr>
+        <w:t xml:space="preserve">Haut / </w:t>
+      </w:r>
+      <w:proofErr w:type="gramStart"/>
+      <w:r>
+        <w:rPr>
+          <w:lang w:val="fr-FR"/>
+        </w:rPr>
+        <w:t>Bas:</w:t>
+      </w:r>
+      <w:proofErr w:type="gramEnd"/>
+      <w:r>
+        <w:rPr>
+          <w:lang w:val="fr-FR"/>
+        </w:rPr>
+        <w:t xml:space="preserve"> accès aux écrans de configuration de la position géographique</w:t>
+      </w:r>
+    </w:p>
+    <w:p>
+      <w:pPr>
+        <w:pStyle w:val="FirstParagraph"/>
+        <w:numPr>
+          <w:ilvl w:val="0"/>
+          <w:numId w:val="6"/>
+        </w:numPr>
+        <w:rPr>
+          <w:lang w:val="fr-FR"/>
+        </w:rPr>
+      </w:pPr>
+      <w:r>
+        <w:rPr>
+          <w:lang w:val="fr-FR"/>
+        </w:rPr>
+        <w:t>Ok : entrer en mode édition / valider l’édition</w:t>
+      </w:r>
+    </w:p>
+    <w:p>
+      <w:pPr>
+        <w:pStyle w:val="FirstParagraph"/>
+        <w:numPr>
+          <w:ilvl w:val="0"/>
+          <w:numId w:val="6"/>
+        </w:numPr>
+        <w:rPr>
+          <w:lang w:val="fr-FR"/>
+        </w:rPr>
+      </w:pPr>
+      <w:proofErr w:type="gramStart"/>
+      <w:r>
+        <w:rPr>
+          <w:lang w:val="fr-FR"/>
+        </w:rPr>
+        <w:t>Esc:</w:t>
+      </w:r>
+      <w:proofErr w:type="gramEnd"/>
+      <w:r>
+        <w:rPr>
+          <w:lang w:val="fr-FR"/>
+        </w:rPr>
+        <w:t xml:space="preserve"> retour à l’écran principal</w:t>
       </w:r>
     </w:p>
     <w:p>
@@ -522,264 +671,14 @@
       </w:pPr>
       <w:r>
         <w:rPr>
-          <w:lang w:val="fr-FR"/>
-        </w:rPr>
-        <w:t>Les modèles à relai mécaniques sont suffisants pour piloter des contacteurs ou alimenter le circuit directement. Attention à la charge maximale en pointe lors de l'allumage. Un modèle à relai statique ne peut piloter que des contacteurs.</w:t>
-      </w:r>
-    </w:p>
-    <w:p>
-      <w:pPr>
-        <w:pStyle w:val="Titre3"/>
-        <w:rPr>
-          <w:lang w:val="fr-FR"/>
-        </w:rPr>
-      </w:pPr>
-      <w:bookmarkStart w:id="4" w:name="pré-requis"/>
-      <w:proofErr w:type="spellStart"/>
-      <w:r>
-        <w:rPr>
-          <w:lang w:val="fr-FR"/>
-        </w:rPr>
-        <w:t>Pré-requis</w:t>
-      </w:r>
-      <w:proofErr w:type="spellEnd"/>
-    </w:p>
-    <w:p>
-      <w:pPr>
-        <w:pStyle w:val="Compact"/>
-        <w:numPr>
-          <w:ilvl w:val="0"/>
-          <w:numId w:val="3"/>
-        </w:numPr>
-        <w:rPr>
-          <w:lang w:val="fr-FR"/>
-        </w:rPr>
-      </w:pPr>
-      <w:r>
-        <w:rPr>
-          <w:lang w:val="fr-FR"/>
-        </w:rPr>
-        <w:t xml:space="preserve">Un automate </w:t>
-      </w:r>
-      <w:hyperlink r:id="rId11">
-        <w:r>
-          <w:rPr>
-            <w:rStyle w:val="Lienhypertexte"/>
-            <w:lang w:val="fr-FR"/>
-          </w:rPr>
-          <w:t>Millenium SLIM CB8R</w:t>
-        </w:r>
-      </w:hyperlink>
-    </w:p>
-    <w:p>
-      <w:pPr>
-        <w:pStyle w:val="Compact"/>
-        <w:numPr>
-          <w:ilvl w:val="0"/>
-          <w:numId w:val="3"/>
-        </w:numPr>
-        <w:rPr>
-          <w:lang w:val="fr-FR"/>
-        </w:rPr>
-      </w:pPr>
-      <w:r>
-        <w:rPr>
-          <w:lang w:val="fr-FR"/>
-        </w:rPr>
-        <w:t>Alimentation 24V si vous avez la version 24V de l'automate</w:t>
-      </w:r>
-    </w:p>
-    <w:p>
-      <w:pPr>
-        <w:pStyle w:val="Compact"/>
-        <w:numPr>
-          <w:ilvl w:val="0"/>
-          <w:numId w:val="3"/>
-        </w:numPr>
-        <w:rPr>
-          <w:lang w:val="fr-FR"/>
-        </w:rPr>
-      </w:pPr>
-      <w:r>
-        <w:rPr>
-          <w:lang w:val="fr-FR"/>
-        </w:rPr>
-        <w:t xml:space="preserve">Le logiciel </w:t>
-      </w:r>
-      <w:hyperlink r:id="rId12">
-        <w:r>
-          <w:rPr>
-            <w:rStyle w:val="Lienhypertexte"/>
-            <w:lang w:val="fr-FR"/>
-          </w:rPr>
-          <w:t>Crouzet Soft</w:t>
-        </w:r>
-      </w:hyperlink>
-      <w:r>
-        <w:rPr>
-          <w:lang w:val="fr-FR"/>
-        </w:rPr>
-        <w:t xml:space="preserve"> gratuit </w:t>
-      </w:r>
-      <w:r>
-        <w:rPr>
-          <w:i/>
-          <w:iCs/>
-          <w:lang w:val="fr-FR"/>
-        </w:rPr>
-        <w:t>(Windows seulement)</w:t>
-      </w:r>
-    </w:p>
-    <w:p>
-      <w:pPr>
-        <w:pStyle w:val="Compact"/>
-        <w:numPr>
-          <w:ilvl w:val="0"/>
-          <w:numId w:val="3"/>
-        </w:numPr>
-        <w:rPr>
-          <w:lang w:val="fr-FR"/>
-        </w:rPr>
-      </w:pPr>
-      <w:r>
-        <w:rPr>
-          <w:lang w:val="fr-FR"/>
-        </w:rPr>
-        <w:t xml:space="preserve">Le </w:t>
-      </w:r>
-      <w:hyperlink r:id="rId13">
-        <w:proofErr w:type="spellStart"/>
-        <w:r>
-          <w:rPr>
-            <w:rStyle w:val="Lienhypertexte"/>
-            <w:lang w:val="fr-FR"/>
-          </w:rPr>
-          <w:t>dongle</w:t>
-        </w:r>
-        <w:proofErr w:type="spellEnd"/>
-        <w:r>
-          <w:rPr>
-            <w:rStyle w:val="Lienhypertexte"/>
-            <w:lang w:val="fr-FR"/>
-          </w:rPr>
-          <w:t xml:space="preserve"> USB Bluetooth</w:t>
-        </w:r>
-      </w:hyperlink>
-      <w:r>
-        <w:rPr>
-          <w:lang w:val="fr-FR"/>
-        </w:rPr>
-        <w:t xml:space="preserve"> si Windows 11</w:t>
-      </w:r>
-    </w:p>
-    <w:p>
-      <w:pPr>
-        <w:pStyle w:val="Compact"/>
-        <w:numPr>
-          <w:ilvl w:val="0"/>
-          <w:numId w:val="3"/>
-        </w:numPr>
-        <w:rPr>
-          <w:lang w:val="fr-FR"/>
-        </w:rPr>
-      </w:pPr>
-      <w:r>
-        <w:rPr>
-          <w:lang w:val="fr-FR"/>
-        </w:rPr>
-        <w:t xml:space="preserve">Le programme </w:t>
-      </w:r>
-      <w:proofErr w:type="spellStart"/>
-      <w:r>
-        <w:rPr>
-          <w:rStyle w:val="VerbatimChar"/>
-          <w:lang w:val="fr-FR"/>
-        </w:rPr>
-        <w:t>Slim_EclairagePublic.pcs</w:t>
-      </w:r>
-      <w:proofErr w:type="spellEnd"/>
-    </w:p>
-    <w:p>
-      <w:pPr>
-        <w:pStyle w:val="Compact"/>
-        <w:numPr>
-          <w:ilvl w:val="0"/>
-          <w:numId w:val="3"/>
-        </w:numPr>
-        <w:rPr>
-          <w:lang w:val="fr-FR"/>
-        </w:rPr>
-      </w:pPr>
-      <w:r>
-        <w:rPr>
-          <w:lang w:val="fr-FR"/>
-        </w:rPr>
-        <w:t xml:space="preserve">L'application </w:t>
-      </w:r>
-      <w:hyperlink r:id="rId14">
-        <w:r>
-          <w:rPr>
-            <w:rStyle w:val="Lienhypertexte"/>
-            <w:lang w:val="fr-FR"/>
-          </w:rPr>
-          <w:t>Crouzet Virtual Display</w:t>
-        </w:r>
-      </w:hyperlink>
-      <w:r>
-        <w:rPr>
-          <w:lang w:val="fr-FR"/>
-        </w:rPr>
-        <w:t xml:space="preserve"> (écran déporté sur PC ou smartphone) - gratuit</w:t>
-      </w:r>
-    </w:p>
-    <w:p>
-      <w:pPr>
-        <w:pStyle w:val="Titre3"/>
-        <w:rPr>
-          <w:lang w:val="fr-FR"/>
-        </w:rPr>
-      </w:pPr>
-      <w:bookmarkStart w:id="5" w:name="schéma-de-câblage"/>
-      <w:bookmarkEnd w:id="4"/>
-      <w:r>
-        <w:rPr>
-          <w:lang w:val="fr-FR"/>
-        </w:rPr>
-        <w:t>Schéma de câblage</w:t>
-      </w:r>
-    </w:p>
-    <w:p>
-      <w:pPr>
-        <w:pStyle w:val="FirstParagraph"/>
-        <w:rPr>
-          <w:lang w:val="fr-FR"/>
-        </w:rPr>
-      </w:pPr>
-      <w:r>
-        <w:rPr>
-          <w:lang w:val="fr-FR"/>
-        </w:rPr>
-        <w:t>Ce schéma ne montre pas les protections électrique et/ou l'alimentation Câblage</w:t>
-      </w:r>
-    </w:p>
-    <w:p>
-      <w:pPr>
-        <w:pStyle w:val="Corpsdetexte"/>
-        <w:rPr>
-          <w:lang w:val="fr-FR"/>
-        </w:rPr>
-      </w:pPr>
-      <w:r>
-        <w:rPr>
           <w:noProof/>
           <w:lang w:val="fr-FR"/>
         </w:rPr>
-        <w:lastRenderedPageBreak/>
         <w:drawing>
-          <wp:inline distT="0" distB="0" distL="0" distR="0" wp14:anchorId="3C814F46" wp14:editId="666A6752">
-            <wp:extent cx="4457700" cy="5867400"/>
+          <wp:inline distT="0" distB="0" distL="0" distR="0" wp14:anchorId="4FB4619F" wp14:editId="5DEFBCC2">
+            <wp:extent cx="2667231" cy="1699407"/>
             <wp:effectExtent l="0" t="0" r="0" b="0"/>
-            <wp:docPr id="1417453702" name="Image 4" descr="Une image contenant texte, diagramme, Dessin technique, Plan&#10;&#10;Description générée automatiquement"/>
+            <wp:docPr id="293908579" name="Image 1" descr="Une image contenant texte, Appareils électroniques, affichage, Horloge numérique&#10;&#10;Description générée automatiquement"/>
             <wp:cNvGraphicFramePr>
               <a:graphicFrameLocks xmlns:a="http://schemas.openxmlformats.org/drawingml/2006/main" noChangeAspect="1"/>
             </wp:cNvGraphicFramePr>
@@ -787,11 +686,111 @@
               <a:graphicData uri="http://schemas.openxmlformats.org/drawingml/2006/picture">
                 <pic:pic xmlns:pic="http://schemas.openxmlformats.org/drawingml/2006/picture">
                   <pic:nvPicPr>
-                    <pic:cNvPr id="1417453702" name="Image 4" descr="Une image contenant texte, diagramme, Dessin technique, Plan&#10;&#10;Description générée automatiquement"/>
+                    <pic:cNvPr id="293908579" name="Image 1" descr="Une image contenant texte, Appareils électroniques, affichage, Horloge numérique&#10;&#10;Description générée automatiquement"/>
                     <pic:cNvPicPr/>
                   </pic:nvPicPr>
                   <pic:blipFill>
-                    <a:blip r:embed="rId15">
+                    <a:blip r:embed="rId11">
+                      <a:extLst>
+                        <a:ext uri="{28A0092B-C50C-407E-A947-70E740481C1C}">
+                          <a14:useLocalDpi xmlns:a14="http://schemas.microsoft.com/office/drawing/2010/main" val="0"/>
+                        </a:ext>
+                      </a:extLst>
+                    </a:blip>
+                    <a:stretch>
+                      <a:fillRect/>
+                    </a:stretch>
+                  </pic:blipFill>
+                  <pic:spPr>
+                    <a:xfrm>
+                      <a:off x="0" y="0"/>
+                      <a:ext cx="2667231" cy="1699407"/>
+                    </a:xfrm>
+                    <a:prstGeom prst="rect">
+                      <a:avLst/>
+                    </a:prstGeom>
+                  </pic:spPr>
+                </pic:pic>
+              </a:graphicData>
+            </a:graphic>
+          </wp:inline>
+        </w:drawing>
+      </w:r>
+    </w:p>
+    <w:p>
+      <w:pPr>
+        <w:pStyle w:val="Titre2"/>
+        <w:rPr>
+          <w:lang w:val="fr-FR"/>
+        </w:rPr>
+      </w:pPr>
+      <w:bookmarkStart w:id="4" w:name="mise-en-place"/>
+      <w:bookmarkEnd w:id="3"/>
+      <w:r>
+        <w:rPr>
+          <w:lang w:val="fr-FR"/>
+        </w:rPr>
+        <w:t>Mise en place</w:t>
+      </w:r>
+    </w:p>
+    <w:p>
+      <w:pPr>
+        <w:pStyle w:val="FirstParagraph"/>
+        <w:rPr>
+          <w:lang w:val="fr-FR"/>
+        </w:rPr>
+      </w:pPr>
+      <w:r>
+        <w:rPr>
+          <w:lang w:val="fr-FR"/>
+        </w:rPr>
+        <w:t xml:space="preserve">Le </w:t>
+      </w:r>
+      <w:proofErr w:type="spellStart"/>
+      <w:r>
+        <w:rPr>
+          <w:lang w:val="fr-FR"/>
+        </w:rPr>
+        <w:t>cablage</w:t>
+      </w:r>
+      <w:proofErr w:type="spellEnd"/>
+      <w:r>
+        <w:rPr>
+          <w:lang w:val="fr-FR"/>
+        </w:rPr>
+        <w:t xml:space="preserve"> est limité et s’adapte aux tableaux électriques existants. Si un modèle 24VDC est choisi, prévoir le bloc d’alimentation et les relais 24VDC nécessaires pour piloter les circuits d’éclairages nécessaires.</w:t>
+      </w:r>
+    </w:p>
+    <w:p>
+      <w:pPr>
+        <w:pStyle w:val="Corpsdetexte"/>
+        <w:rPr>
+          <w:lang w:val="fr-FR"/>
+        </w:rPr>
+      </w:pPr>
+      <w:r>
+        <w:rPr>
+          <w:noProof/>
+          <w:lang w:val="fr-FR"/>
+        </w:rPr>
+        <w:lastRenderedPageBreak/>
+        <w:drawing>
+          <wp:inline distT="0" distB="0" distL="0" distR="0" wp14:anchorId="6D06767D" wp14:editId="088C26B1">
+            <wp:extent cx="4457700" cy="5867400"/>
+            <wp:effectExtent l="0" t="0" r="0" b="0"/>
+            <wp:docPr id="1611168267" name="Image 5" descr="Une image contenant texte, diagramme, Dessin technique, Plan&#10;&#10;Description générée automatiquement"/>
+            <wp:cNvGraphicFramePr>
+              <a:graphicFrameLocks xmlns:a="http://schemas.openxmlformats.org/drawingml/2006/main" noChangeAspect="1"/>
+            </wp:cNvGraphicFramePr>
+            <a:graphic xmlns:a="http://schemas.openxmlformats.org/drawingml/2006/main">
+              <a:graphicData uri="http://schemas.openxmlformats.org/drawingml/2006/picture">
+                <pic:pic xmlns:pic="http://schemas.openxmlformats.org/drawingml/2006/picture">
+                  <pic:nvPicPr>
+                    <pic:cNvPr id="1611168267" name="Image 5" descr="Une image contenant texte, diagramme, Dessin technique, Plan&#10;&#10;Description générée automatiquement"/>
+                    <pic:cNvPicPr/>
+                  </pic:nvPicPr>
+                  <pic:blipFill>
+                    <a:blip r:embed="rId12">
                       <a:extLst>
                         <a:ext uri="{28A0092B-C50C-407E-A947-70E740481C1C}">
                           <a14:useLocalDpi xmlns:a14="http://schemas.microsoft.com/office/drawing/2010/main" val="0"/>
@@ -820,19 +819,243 @@
     </w:p>
     <w:p>
       <w:pPr>
+        <w:pStyle w:val="Corpsdetexte"/>
+        <w:rPr>
+          <w:lang w:val="fr-FR"/>
+        </w:rPr>
+      </w:pPr>
+      <w:r>
+        <w:rPr>
+          <w:lang w:val="fr-FR"/>
+        </w:rPr>
+        <w:t>Les modèles à relai mécaniques sont suffisants pour piloter des contacteurs ou alimenter le circuit directement. Attention à la charge maximale en pointe lors de l’allumage. Un modèle à relai statique ne peut piloter que des contacteurs.</w:t>
+      </w:r>
+    </w:p>
+    <w:p>
+      <w:pPr>
         <w:pStyle w:val="Titre3"/>
-        <w:rPr>
-          <w:lang w:val="fr-FR"/>
-        </w:rPr>
-      </w:pPr>
-      <w:bookmarkStart w:id="6" w:name="chargement-du-programme"/>
+      </w:pPr>
+      <w:bookmarkStart w:id="5" w:name="pré-requis"/>
+      <w:r>
+        <w:t>Pré-</w:t>
+      </w:r>
+      <w:proofErr w:type="spellStart"/>
+      <w:r>
+        <w:t>requis</w:t>
+      </w:r>
+      <w:proofErr w:type="spellEnd"/>
+    </w:p>
+    <w:p>
+      <w:pPr>
+        <w:pStyle w:val="Compact"/>
+        <w:numPr>
+          <w:ilvl w:val="0"/>
+          <w:numId w:val="3"/>
+        </w:numPr>
+      </w:pPr>
+      <w:r>
+        <w:t xml:space="preserve">Un automate </w:t>
+      </w:r>
+      <w:hyperlink r:id="rId13">
+        <w:r>
+          <w:rPr>
+            <w:rStyle w:val="Lienhypertexte"/>
+          </w:rPr>
+          <w:t>Millenium SLIM CB8R</w:t>
+        </w:r>
+      </w:hyperlink>
+    </w:p>
+    <w:p>
+      <w:pPr>
+        <w:pStyle w:val="Compact"/>
+        <w:numPr>
+          <w:ilvl w:val="0"/>
+          <w:numId w:val="3"/>
+        </w:numPr>
+        <w:rPr>
+          <w:lang w:val="fr-FR"/>
+        </w:rPr>
+      </w:pPr>
+      <w:r>
+        <w:rPr>
+          <w:lang w:val="fr-FR"/>
+        </w:rPr>
+        <w:t>Alimentation 24V si vous avez la version 24V de l’automate</w:t>
+      </w:r>
+    </w:p>
+    <w:p>
+      <w:pPr>
+        <w:pStyle w:val="Compact"/>
+        <w:numPr>
+          <w:ilvl w:val="0"/>
+          <w:numId w:val="3"/>
+        </w:numPr>
+        <w:rPr>
+          <w:lang w:val="fr-FR"/>
+        </w:rPr>
+      </w:pPr>
+      <w:r>
+        <w:rPr>
+          <w:lang w:val="fr-FR"/>
+        </w:rPr>
+        <w:t xml:space="preserve">Le logiciel </w:t>
+      </w:r>
+      <w:hyperlink r:id="rId14">
+        <w:r>
+          <w:rPr>
+            <w:rStyle w:val="Lienhypertexte"/>
+            <w:lang w:val="fr-FR"/>
+          </w:rPr>
+          <w:t>Crouzet Soft</w:t>
+        </w:r>
+      </w:hyperlink>
+      <w:r>
+        <w:rPr>
+          <w:lang w:val="fr-FR"/>
+        </w:rPr>
+        <w:t xml:space="preserve"> gratuit </w:t>
+      </w:r>
+      <w:r>
+        <w:rPr>
+          <w:i/>
+          <w:iCs/>
+          <w:lang w:val="fr-FR"/>
+        </w:rPr>
+        <w:t>(Windows seulement)</w:t>
+      </w:r>
+    </w:p>
+    <w:p>
+      <w:pPr>
+        <w:pStyle w:val="Compact"/>
+        <w:numPr>
+          <w:ilvl w:val="0"/>
+          <w:numId w:val="3"/>
+        </w:numPr>
+      </w:pPr>
+      <w:r>
+        <w:t xml:space="preserve">Le </w:t>
+      </w:r>
+      <w:hyperlink r:id="rId15">
+        <w:r>
+          <w:rPr>
+            <w:rStyle w:val="Lienhypertexte"/>
+          </w:rPr>
+          <w:t>dongle USB Bluetooth</w:t>
+        </w:r>
+      </w:hyperlink>
+      <w:r>
+        <w:t xml:space="preserve"> </w:t>
+      </w:r>
+      <w:proofErr w:type="spellStart"/>
+      <w:r>
+        <w:t>si</w:t>
+      </w:r>
+      <w:proofErr w:type="spellEnd"/>
+      <w:r>
+        <w:t xml:space="preserve"> Windows 11</w:t>
+      </w:r>
+    </w:p>
+    <w:p>
+      <w:pPr>
+        <w:pStyle w:val="Compact"/>
+        <w:numPr>
+          <w:ilvl w:val="0"/>
+          <w:numId w:val="3"/>
+        </w:numPr>
+      </w:pPr>
+      <w:r>
+        <w:t xml:space="preserve">Le programme </w:t>
+      </w:r>
+      <w:r>
+        <w:rPr>
+          <w:rStyle w:val="VerbatimChar"/>
+        </w:rPr>
+        <w:t>Slim_EclairagePublic.pcs</w:t>
+      </w:r>
+    </w:p>
+    <w:p>
+      <w:pPr>
+        <w:pStyle w:val="Compact"/>
+        <w:numPr>
+          <w:ilvl w:val="0"/>
+          <w:numId w:val="3"/>
+        </w:numPr>
+        <w:rPr>
+          <w:lang w:val="fr-FR"/>
+        </w:rPr>
+      </w:pPr>
+      <w:r>
+        <w:rPr>
+          <w:lang w:val="fr-FR"/>
+        </w:rPr>
+        <w:t xml:space="preserve">L’application </w:t>
+      </w:r>
+      <w:hyperlink r:id="rId16">
+        <w:r>
+          <w:rPr>
+            <w:rStyle w:val="Lienhypertexte"/>
+            <w:lang w:val="fr-FR"/>
+          </w:rPr>
+          <w:t>Crouzet Virtual Display</w:t>
+        </w:r>
+      </w:hyperlink>
+      <w:r>
+        <w:rPr>
+          <w:lang w:val="fr-FR"/>
+        </w:rPr>
+        <w:t xml:space="preserve"> (écran déporté sur PC ou smartphone) - gratuit</w:t>
+      </w:r>
+    </w:p>
+    <w:p>
+      <w:pPr>
+        <w:pStyle w:val="Titre3"/>
+        <w:rPr>
+          <w:lang w:val="fr-FR"/>
+        </w:rPr>
+      </w:pPr>
+      <w:bookmarkStart w:id="6" w:name="schéma-de-câblage"/>
       <w:bookmarkEnd w:id="5"/>
       <w:r>
         <w:rPr>
           <w:lang w:val="fr-FR"/>
         </w:rPr>
-        <w:t>Chargement du programme</w:t>
-      </w:r>
+        <w:lastRenderedPageBreak/>
+        <w:t>Schéma de câblage</w:t>
+      </w:r>
+    </w:p>
+    <w:p>
+      <w:pPr>
+        <w:pStyle w:val="FirstParagraph"/>
+        <w:rPr>
+          <w:lang w:val="fr-FR"/>
+        </w:rPr>
+      </w:pPr>
+      <w:r>
+        <w:rPr>
+          <w:lang w:val="fr-FR"/>
+        </w:rPr>
+        <w:t>Ce schéma ne montre pas les protections électrique et/ou l’alimentation Câblage</w:t>
+      </w:r>
+    </w:p>
+    <w:p>
+      <w:pPr>
+        <w:pStyle w:val="Titre3"/>
+      </w:pPr>
+      <w:bookmarkStart w:id="7" w:name="chargement-du-programme"/>
+      <w:bookmarkEnd w:id="6"/>
+      <w:proofErr w:type="spellStart"/>
+      <w:r>
+        <w:t>Chargement</w:t>
+      </w:r>
+      <w:proofErr w:type="spellEnd"/>
+      <w:r>
+        <w:t xml:space="preserve"> du </w:t>
+      </w:r>
+      <w:proofErr w:type="spellStart"/>
+      <w:r>
+        <w:t>programme</w:t>
+      </w:r>
+      <w:proofErr w:type="spellEnd"/>
     </w:p>
     <w:p>
       <w:pPr>
@@ -863,7 +1086,7 @@
         <w:rPr>
           <w:lang w:val="fr-FR"/>
         </w:rPr>
-        <w:t xml:space="preserve"> et laissez les drivers s'installer en même temps</w:t>
+        <w:t xml:space="preserve"> et laissez les drivers s’installer en même temps</w:t>
       </w:r>
     </w:p>
     <w:p>
@@ -895,7 +1118,7 @@
         <w:rPr>
           <w:lang w:val="fr-FR"/>
         </w:rPr>
-        <w:t xml:space="preserve"> et vérifier qu'il s'affiche dans le gestionnaire de périphérique comme port série</w:t>
+        <w:t xml:space="preserve"> et vérifier qu’il s’affiche dans le gestionnaire de périphérique comme port série</w:t>
       </w:r>
     </w:p>
     <w:p>
@@ -905,15 +1128,22 @@
           <w:ilvl w:val="0"/>
           <w:numId w:val="4"/>
         </w:numPr>
-        <w:rPr>
-          <w:lang w:val="fr-FR"/>
-        </w:rPr>
-      </w:pPr>
-      <w:r>
-        <w:rPr>
-          <w:lang w:val="fr-FR"/>
-        </w:rPr>
-        <w:t>Alimentez votre automate</w:t>
+      </w:pPr>
+      <w:proofErr w:type="spellStart"/>
+      <w:r>
+        <w:t>Alimentez</w:t>
+      </w:r>
+      <w:proofErr w:type="spellEnd"/>
+      <w:r>
+        <w:t xml:space="preserve"> </w:t>
+      </w:r>
+      <w:proofErr w:type="spellStart"/>
+      <w:r>
+        <w:t>votre</w:t>
+      </w:r>
+      <w:proofErr w:type="spellEnd"/>
+      <w:r>
+        <w:t xml:space="preserve"> automate</w:t>
       </w:r>
     </w:p>
     <w:p>
@@ -945,7 +1175,7 @@
         <w:rPr>
           <w:lang w:val="fr-FR"/>
         </w:rPr>
-        <w:t xml:space="preserve"> essayez de vous connecteur à l'automate (Contrôleur &gt; Configurer la connexion &gt; </w:t>
+        <w:t xml:space="preserve"> essayez de vous connecteur à l’automate (Contrôleur &gt; Configurer la connexion &gt; </w:t>
       </w:r>
       <w:proofErr w:type="spellStart"/>
       <w:r>
@@ -1028,16 +1258,28 @@
           <w:ilvl w:val="0"/>
           <w:numId w:val="4"/>
         </w:numPr>
-        <w:rPr>
-          <w:lang w:val="fr-FR"/>
-        </w:rPr>
-      </w:pPr>
-      <w:r>
-        <w:rPr>
-          <w:lang w:val="fr-FR"/>
-        </w:rPr>
-        <w:t>Modifiez les paramètres nécessaires</w:t>
-      </w:r>
+      </w:pPr>
+      <w:proofErr w:type="spellStart"/>
+      <w:r>
+        <w:t>Modifiez</w:t>
+      </w:r>
+      <w:proofErr w:type="spellEnd"/>
+      <w:r>
+        <w:t xml:space="preserve"> les </w:t>
+      </w:r>
+      <w:proofErr w:type="spellStart"/>
+      <w:r>
+        <w:t>paramètres</w:t>
+      </w:r>
+      <w:proofErr w:type="spellEnd"/>
+      <w:r>
+        <w:t xml:space="preserve"> </w:t>
+      </w:r>
+      <w:proofErr w:type="spellStart"/>
+      <w:r>
+        <w:t>nécessaires</w:t>
+      </w:r>
+      <w:proofErr w:type="spellEnd"/>
     </w:p>
     <w:p>
       <w:pPr>
@@ -1046,15 +1288,8 @@
           <w:ilvl w:val="0"/>
           <w:numId w:val="4"/>
         </w:numPr>
-        <w:rPr>
-          <w:lang w:val="fr-FR"/>
-        </w:rPr>
-      </w:pPr>
-      <w:r>
-        <w:rPr>
-          <w:lang w:val="fr-FR"/>
-        </w:rPr>
-        <w:lastRenderedPageBreak/>
+      </w:pPr>
+      <w:r>
         <w:t>Lancez la simulation si nécessaire</w:t>
       </w:r>
     </w:p>
@@ -1065,30 +1300,18 @@
           <w:ilvl w:val="0"/>
           <w:numId w:val="4"/>
         </w:numPr>
-        <w:rPr>
-          <w:lang w:val="fr-FR"/>
-        </w:rPr>
-      </w:pPr>
-      <w:r>
-        <w:rPr>
-          <w:lang w:val="fr-FR"/>
-        </w:rPr>
-        <w:t>Chargez le programme dans l'automate</w:t>
+      </w:pPr>
+      <w:r>
+        <w:t>Chargez le programme dans l’automate</w:t>
       </w:r>
     </w:p>
     <w:p>
       <w:pPr>
         <w:pStyle w:val="Titre3"/>
-        <w:rPr>
-          <w:lang w:val="fr-FR"/>
-        </w:rPr>
-      </w:pPr>
-      <w:bookmarkStart w:id="7" w:name="personnalisation-du-programme"/>
-      <w:bookmarkEnd w:id="6"/>
-      <w:r>
-        <w:rPr>
-          <w:lang w:val="fr-FR"/>
-        </w:rPr>
+      </w:pPr>
+      <w:bookmarkStart w:id="8" w:name="personnalisation-du-programme"/>
+      <w:bookmarkEnd w:id="7"/>
+      <w:r>
         <w:t>Personnalisation du programme</w:t>
       </w:r>
     </w:p>
@@ -1167,7 +1390,7 @@
         <w:rPr>
           <w:lang w:val="fr-FR"/>
         </w:rPr>
-        <w:t xml:space="preserve"> de l'horloge astronomique - bloc B00 - au milieu gauche</w:t>
+        <w:t xml:space="preserve"> de l’horloge astronomique - bloc B00 - au milieu gauche</w:t>
       </w:r>
     </w:p>
     <w:p>
@@ -1193,7 +1416,7 @@
         <w:rPr>
           <w:lang w:val="fr-FR"/>
         </w:rPr>
-        <w:t xml:space="preserve"> de l'éclairage minimum - bloc B21 - au milieu droite</w:t>
+        <w:t xml:space="preserve"> de l’éclairage minimum - bloc B21 - au milieu droite</w:t>
       </w:r>
     </w:p>
     <w:p>
@@ -1207,7 +1430,7 @@
         <w:rPr>
           <w:lang w:val="fr-FR"/>
         </w:rPr>
-        <w:t>Notez que le positionnement géographique est accessible via l'écran (boutons haut / bas pour défiler, OK pour entrer en mode édition, haut/bas pour modifier, OK pour valider). La position géographique est nécessaire pour le calcul correct des heures de lever et coucher du soleil.</w:t>
+        <w:t>Notez que le positionnement géographique est accessible via l’écran (boutons haut / bas pour défiler, OK pour entrer en mode édition, haut/bas pour modifier, OK pour valider). La position géographique est nécessaire pour le calcul correct des heures de lever et coucher du soleil.</w:t>
       </w:r>
     </w:p>
     <w:p>
@@ -1217,9 +1440,9 @@
           <w:lang w:val="fr-FR"/>
         </w:rPr>
       </w:pPr>
-      <w:bookmarkStart w:id="8" w:name="maintenance"/>
-      <w:bookmarkEnd w:id="7"/>
-      <w:bookmarkEnd w:id="3"/>
+      <w:bookmarkStart w:id="9" w:name="maintenance"/>
+      <w:bookmarkEnd w:id="8"/>
+      <w:bookmarkEnd w:id="4"/>
       <w:r>
         <w:rPr>
           <w:lang w:val="fr-FR"/>
@@ -1238,10 +1461,140 @@
         <w:rPr>
           <w:lang w:val="fr-FR"/>
         </w:rPr>
-        <w:t>A part si les plages horaires autorisée de l'éclairage change, une seule est nécessaire : recaler l'horloge une fois par an avec l'application Crouzet Virtual Display</w:t>
-      </w:r>
-    </w:p>
-    <w:bookmarkEnd w:id="8"/>
+        <w:t>A part si les plages horaires autorisées de l’éclairage changent, une seule est nécessaire : recaler l’horloge une fois par an avec l’application Crouzet Virtual Display</w:t>
+      </w:r>
+    </w:p>
+    <w:p>
+      <w:pPr>
+        <w:pStyle w:val="Titre2"/>
+        <w:rPr>
+          <w:lang w:val="fr-FR"/>
+        </w:rPr>
+      </w:pPr>
+      <w:bookmarkStart w:id="10" w:name="autres-usages"/>
+      <w:bookmarkEnd w:id="9"/>
+      <w:r>
+        <w:rPr>
+          <w:lang w:val="fr-FR"/>
+        </w:rPr>
+        <w:t>Autres usages</w:t>
+      </w:r>
+    </w:p>
+    <w:p>
+      <w:pPr>
+        <w:pStyle w:val="FirstParagraph"/>
+        <w:rPr>
+          <w:lang w:val="fr-FR"/>
+        </w:rPr>
+      </w:pPr>
+      <w:r>
+        <w:rPr>
+          <w:lang w:val="fr-FR"/>
+        </w:rPr>
+        <w:t xml:space="preserve">Si cela a été pensé pour un éclairage public, cela peut servir de base pour bien d’autres usage. </w:t>
+      </w:r>
+      <w:r>
+        <w:rPr>
+          <w:lang w:val="fr-FR"/>
+        </w:rPr>
+        <w:t xml:space="preserve">Quelques </w:t>
+      </w:r>
+      <w:proofErr w:type="gramStart"/>
+      <w:r>
+        <w:rPr>
+          <w:lang w:val="fr-FR"/>
+        </w:rPr>
+        <w:t>exemples:</w:t>
+      </w:r>
+      <w:proofErr w:type="gramEnd"/>
+      <w:r>
+        <w:rPr>
+          <w:lang w:val="fr-FR"/>
+        </w:rPr>
+        <w:t xml:space="preserve"> </w:t>
+      </w:r>
+    </w:p>
+    <w:p>
+      <w:pPr>
+        <w:pStyle w:val="FirstParagraph"/>
+        <w:numPr>
+          <w:ilvl w:val="0"/>
+          <w:numId w:val="7"/>
+        </w:numPr>
+        <w:rPr>
+          <w:lang w:val="fr-FR"/>
+        </w:rPr>
+      </w:pPr>
+      <w:r>
+        <w:rPr>
+          <w:lang w:val="fr-FR"/>
+        </w:rPr>
+        <w:t>Eclairage du jardin pour des particuliers</w:t>
+      </w:r>
+    </w:p>
+    <w:p>
+      <w:pPr>
+        <w:pStyle w:val="FirstParagraph"/>
+        <w:numPr>
+          <w:ilvl w:val="0"/>
+          <w:numId w:val="7"/>
+        </w:numPr>
+        <w:rPr>
+          <w:lang w:val="fr-FR"/>
+        </w:rPr>
+      </w:pPr>
+      <w:r>
+        <w:rPr>
+          <w:lang w:val="fr-FR"/>
+        </w:rPr>
+        <w:t>Gestion des volets roulants motorisés avec quelques modifications</w:t>
+      </w:r>
+    </w:p>
+    <w:p>
+      <w:pPr>
+        <w:pStyle w:val="FirstParagraph"/>
+        <w:numPr>
+          <w:ilvl w:val="0"/>
+          <w:numId w:val="7"/>
+        </w:numPr>
+        <w:rPr>
+          <w:lang w:val="fr-FR"/>
+        </w:rPr>
+      </w:pPr>
+      <w:r>
+        <w:rPr>
+          <w:lang w:val="fr-FR"/>
+        </w:rPr>
+        <w:t>Gestion de la porte d’un poulailler</w:t>
+      </w:r>
+    </w:p>
+    <w:p>
+      <w:pPr>
+        <w:pStyle w:val="FirstParagraph"/>
+        <w:numPr>
+          <w:ilvl w:val="0"/>
+          <w:numId w:val="7"/>
+        </w:numPr>
+        <w:rPr>
+          <w:lang w:val="fr-FR"/>
+        </w:rPr>
+      </w:pPr>
+      <w:proofErr w:type="gramStart"/>
+      <w:r>
+        <w:rPr>
+          <w:lang w:val="fr-FR"/>
+        </w:rPr>
+        <w:t>etc</w:t>
+      </w:r>
+      <w:proofErr w:type="gramEnd"/>
+      <w:r>
+        <w:rPr>
+          <w:lang w:val="fr-FR"/>
+        </w:rPr>
+        <w:t>…</w:t>
+      </w:r>
+    </w:p>
+    <w:bookmarkEnd w:id="10"/>
     <w:bookmarkEnd w:id="0"/>
     <w:sectPr>
       <w:pgSz w:w="12240" w:h="15840"/>
@@ -1301,7 +1654,7 @@
   <w:abstractNum w:abstractNumId="0" w15:restartNumberingAfterBreak="0">
     <w:nsid w:val="0000A990"/>
     <w:multiLevelType w:val="multilevel"/>
-    <w:tmpl w:val="5D6453BE"/>
+    <w:tmpl w:val="F716B776"/>
     <w:lvl w:ilvl="0">
       <w:numFmt w:val="bullet"/>
       <w:lvlText w:val=" "/>
@@ -1378,7 +1731,7 @@
   <w:abstractNum w:abstractNumId="1" w15:restartNumberingAfterBreak="0">
     <w:nsid w:val="0000A991"/>
     <w:multiLevelType w:val="multilevel"/>
-    <w:tmpl w:val="7B34178E"/>
+    <w:tmpl w:val="882804A2"/>
     <w:lvl w:ilvl="0">
       <w:numFmt w:val="bullet"/>
       <w:lvlText w:val="•"/>
@@ -1452,20 +1805,252 @@
       </w:pPr>
     </w:lvl>
   </w:abstractNum>
-  <w:num w:numId="1" w16cid:durableId="1562056078">
+  <w:abstractNum w:abstractNumId="2" w15:restartNumberingAfterBreak="0">
+    <w:nsid w:val="53703A4C"/>
+    <w:multiLevelType w:val="hybridMultilevel"/>
+    <w:tmpl w:val="726AD2D2"/>
+    <w:lvl w:ilvl="0" w:tplc="040C0001">
+      <w:start w:val="1"/>
+      <w:numFmt w:val="bullet"/>
+      <w:lvlText w:val=""/>
+      <w:lvlJc w:val="left"/>
+      <w:pPr>
+        <w:ind w:left="720" w:hanging="360"/>
+      </w:pPr>
+      <w:rPr>
+        <w:rFonts w:ascii="Symbol" w:hAnsi="Symbol" w:hint="default"/>
+      </w:rPr>
+    </w:lvl>
+    <w:lvl w:ilvl="1" w:tplc="040C0003" w:tentative="1">
+      <w:start w:val="1"/>
+      <w:numFmt w:val="bullet"/>
+      <w:lvlText w:val="o"/>
+      <w:lvlJc w:val="left"/>
+      <w:pPr>
+        <w:ind w:left="1440" w:hanging="360"/>
+      </w:pPr>
+      <w:rPr>
+        <w:rFonts w:ascii="Courier New" w:hAnsi="Courier New" w:cs="Courier New" w:hint="default"/>
+      </w:rPr>
+    </w:lvl>
+    <w:lvl w:ilvl="2" w:tplc="040C0005" w:tentative="1">
+      <w:start w:val="1"/>
+      <w:numFmt w:val="bullet"/>
+      <w:lvlText w:val=""/>
+      <w:lvlJc w:val="left"/>
+      <w:pPr>
+        <w:ind w:left="2160" w:hanging="360"/>
+      </w:pPr>
+      <w:rPr>
+        <w:rFonts w:ascii="Wingdings" w:hAnsi="Wingdings" w:hint="default"/>
+      </w:rPr>
+    </w:lvl>
+    <w:lvl w:ilvl="3" w:tplc="040C0001" w:tentative="1">
+      <w:start w:val="1"/>
+      <w:numFmt w:val="bullet"/>
+      <w:lvlText w:val=""/>
+      <w:lvlJc w:val="left"/>
+      <w:pPr>
+        <w:ind w:left="2880" w:hanging="360"/>
+      </w:pPr>
+      <w:rPr>
+        <w:rFonts w:ascii="Symbol" w:hAnsi="Symbol" w:hint="default"/>
+      </w:rPr>
+    </w:lvl>
+    <w:lvl w:ilvl="4" w:tplc="040C0003" w:tentative="1">
+      <w:start w:val="1"/>
+      <w:numFmt w:val="bullet"/>
+      <w:lvlText w:val="o"/>
+      <w:lvlJc w:val="left"/>
+      <w:pPr>
+        <w:ind w:left="3600" w:hanging="360"/>
+      </w:pPr>
+      <w:rPr>
+        <w:rFonts w:ascii="Courier New" w:hAnsi="Courier New" w:cs="Courier New" w:hint="default"/>
+      </w:rPr>
+    </w:lvl>
+    <w:lvl w:ilvl="5" w:tplc="040C0005" w:tentative="1">
+      <w:start w:val="1"/>
+      <w:numFmt w:val="bullet"/>
+      <w:lvlText w:val=""/>
+      <w:lvlJc w:val="left"/>
+      <w:pPr>
+        <w:ind w:left="4320" w:hanging="360"/>
+      </w:pPr>
+      <w:rPr>
+        <w:rFonts w:ascii="Wingdings" w:hAnsi="Wingdings" w:hint="default"/>
+      </w:rPr>
+    </w:lvl>
+    <w:lvl w:ilvl="6" w:tplc="040C0001" w:tentative="1">
+      <w:start w:val="1"/>
+      <w:numFmt w:val="bullet"/>
+      <w:lvlText w:val=""/>
+      <w:lvlJc w:val="left"/>
+      <w:pPr>
+        <w:ind w:left="5040" w:hanging="360"/>
+      </w:pPr>
+      <w:rPr>
+        <w:rFonts w:ascii="Symbol" w:hAnsi="Symbol" w:hint="default"/>
+      </w:rPr>
+    </w:lvl>
+    <w:lvl w:ilvl="7" w:tplc="040C0003" w:tentative="1">
+      <w:start w:val="1"/>
+      <w:numFmt w:val="bullet"/>
+      <w:lvlText w:val="o"/>
+      <w:lvlJc w:val="left"/>
+      <w:pPr>
+        <w:ind w:left="5760" w:hanging="360"/>
+      </w:pPr>
+      <w:rPr>
+        <w:rFonts w:ascii="Courier New" w:hAnsi="Courier New" w:cs="Courier New" w:hint="default"/>
+      </w:rPr>
+    </w:lvl>
+    <w:lvl w:ilvl="8" w:tplc="040C0005" w:tentative="1">
+      <w:start w:val="1"/>
+      <w:numFmt w:val="bullet"/>
+      <w:lvlText w:val=""/>
+      <w:lvlJc w:val="left"/>
+      <w:pPr>
+        <w:ind w:left="6480" w:hanging="360"/>
+      </w:pPr>
+      <w:rPr>
+        <w:rFonts w:ascii="Wingdings" w:hAnsi="Wingdings" w:hint="default"/>
+      </w:rPr>
+    </w:lvl>
+  </w:abstractNum>
+  <w:abstractNum w:abstractNumId="3" w15:restartNumberingAfterBreak="0">
+    <w:nsid w:val="646120EC"/>
+    <w:multiLevelType w:val="hybridMultilevel"/>
+    <w:tmpl w:val="8314173E"/>
+    <w:lvl w:ilvl="0" w:tplc="040C0001">
+      <w:start w:val="1"/>
+      <w:numFmt w:val="bullet"/>
+      <w:lvlText w:val=""/>
+      <w:lvlJc w:val="left"/>
+      <w:pPr>
+        <w:ind w:left="720" w:hanging="360"/>
+      </w:pPr>
+      <w:rPr>
+        <w:rFonts w:ascii="Symbol" w:hAnsi="Symbol" w:hint="default"/>
+      </w:rPr>
+    </w:lvl>
+    <w:lvl w:ilvl="1" w:tplc="040C0003" w:tentative="1">
+      <w:start w:val="1"/>
+      <w:numFmt w:val="bullet"/>
+      <w:lvlText w:val="o"/>
+      <w:lvlJc w:val="left"/>
+      <w:pPr>
+        <w:ind w:left="1440" w:hanging="360"/>
+      </w:pPr>
+      <w:rPr>
+        <w:rFonts w:ascii="Courier New" w:hAnsi="Courier New" w:cs="Courier New" w:hint="default"/>
+      </w:rPr>
+    </w:lvl>
+    <w:lvl w:ilvl="2" w:tplc="040C0005" w:tentative="1">
+      <w:start w:val="1"/>
+      <w:numFmt w:val="bullet"/>
+      <w:lvlText w:val=""/>
+      <w:lvlJc w:val="left"/>
+      <w:pPr>
+        <w:ind w:left="2160" w:hanging="360"/>
+      </w:pPr>
+      <w:rPr>
+        <w:rFonts w:ascii="Wingdings" w:hAnsi="Wingdings" w:hint="default"/>
+      </w:rPr>
+    </w:lvl>
+    <w:lvl w:ilvl="3" w:tplc="040C0001" w:tentative="1">
+      <w:start w:val="1"/>
+      <w:numFmt w:val="bullet"/>
+      <w:lvlText w:val=""/>
+      <w:lvlJc w:val="left"/>
+      <w:pPr>
+        <w:ind w:left="2880" w:hanging="360"/>
+      </w:pPr>
+      <w:rPr>
+        <w:rFonts w:ascii="Symbol" w:hAnsi="Symbol" w:hint="default"/>
+      </w:rPr>
+    </w:lvl>
+    <w:lvl w:ilvl="4" w:tplc="040C0003" w:tentative="1">
+      <w:start w:val="1"/>
+      <w:numFmt w:val="bullet"/>
+      <w:lvlText w:val="o"/>
+      <w:lvlJc w:val="left"/>
+      <w:pPr>
+        <w:ind w:left="3600" w:hanging="360"/>
+      </w:pPr>
+      <w:rPr>
+        <w:rFonts w:ascii="Courier New" w:hAnsi="Courier New" w:cs="Courier New" w:hint="default"/>
+      </w:rPr>
+    </w:lvl>
+    <w:lvl w:ilvl="5" w:tplc="040C0005" w:tentative="1">
+      <w:start w:val="1"/>
+      <w:numFmt w:val="bullet"/>
+      <w:lvlText w:val=""/>
+      <w:lvlJc w:val="left"/>
+      <w:pPr>
+        <w:ind w:left="4320" w:hanging="360"/>
+      </w:pPr>
+      <w:rPr>
+        <w:rFonts w:ascii="Wingdings" w:hAnsi="Wingdings" w:hint="default"/>
+      </w:rPr>
+    </w:lvl>
+    <w:lvl w:ilvl="6" w:tplc="040C0001" w:tentative="1">
+      <w:start w:val="1"/>
+      <w:numFmt w:val="bullet"/>
+      <w:lvlText w:val=""/>
+      <w:lvlJc w:val="left"/>
+      <w:pPr>
+        <w:ind w:left="5040" w:hanging="360"/>
+      </w:pPr>
+      <w:rPr>
+        <w:rFonts w:ascii="Symbol" w:hAnsi="Symbol" w:hint="default"/>
+      </w:rPr>
+    </w:lvl>
+    <w:lvl w:ilvl="7" w:tplc="040C0003" w:tentative="1">
+      <w:start w:val="1"/>
+      <w:numFmt w:val="bullet"/>
+      <w:lvlText w:val="o"/>
+      <w:lvlJc w:val="left"/>
+      <w:pPr>
+        <w:ind w:left="5760" w:hanging="360"/>
+      </w:pPr>
+      <w:rPr>
+        <w:rFonts w:ascii="Courier New" w:hAnsi="Courier New" w:cs="Courier New" w:hint="default"/>
+      </w:rPr>
+    </w:lvl>
+    <w:lvl w:ilvl="8" w:tplc="040C0005" w:tentative="1">
+      <w:start w:val="1"/>
+      <w:numFmt w:val="bullet"/>
+      <w:lvlText w:val=""/>
+      <w:lvlJc w:val="left"/>
+      <w:pPr>
+        <w:ind w:left="6480" w:hanging="360"/>
+      </w:pPr>
+      <w:rPr>
+        <w:rFonts w:ascii="Wingdings" w:hAnsi="Wingdings" w:hint="default"/>
+      </w:rPr>
+    </w:lvl>
+  </w:abstractNum>
+  <w:num w:numId="1" w16cid:durableId="312486522">
     <w:abstractNumId w:val="0"/>
   </w:num>
-  <w:num w:numId="2" w16cid:durableId="1362823629">
+  <w:num w:numId="2" w16cid:durableId="1059326131">
     <w:abstractNumId w:val="1"/>
   </w:num>
-  <w:num w:numId="3" w16cid:durableId="1954284704">
+  <w:num w:numId="3" w16cid:durableId="318195663">
     <w:abstractNumId w:val="1"/>
   </w:num>
-  <w:num w:numId="4" w16cid:durableId="1250043728">
+  <w:num w:numId="4" w16cid:durableId="29695094">
     <w:abstractNumId w:val="1"/>
   </w:num>
-  <w:num w:numId="5" w16cid:durableId="1091583523">
+  <w:num w:numId="5" w16cid:durableId="530996200">
     <w:abstractNumId w:val="1"/>
+  </w:num>
+  <w:num w:numId="6" w16cid:durableId="406224176">
+    <w:abstractNumId w:val="3"/>
+  </w:num>
+  <w:num w:numId="7" w16cid:durableId="657422689">
+    <w:abstractNumId w:val="2"/>
   </w:num>
 </w:numbering>
 </file>

</xml_diff>